<commit_message>
Code fixed, report fixed
</commit_message>
<xml_diff>
--- a/L1/Отчет.docx
+++ b/L1/Отчет.docx
@@ -512,6 +512,7 @@
       </w:r>
       <w:r>
         <w:rPr>
+          <w:noProof/>
           <w:lang w:val="en-US"/>
         </w:rPr>
         <w:drawing>
@@ -684,21 +685,15 @@
     <w:p>
       <w:pPr>
         <w:spacing w:after="160" w:line="259" w:lineRule="auto"/>
-        <w:sectPr>
-          <w:headerReference w:type="even" r:id="rId9"/>
-          <w:headerReference w:type="default" r:id="rId10"/>
-          <w:footerReference w:type="even" r:id="rId11"/>
-          <w:footerReference w:type="default" r:id="rId12"/>
-          <w:headerReference w:type="first" r:id="rId13"/>
-          <w:footerReference w:type="first" r:id="rId14"/>
-          <w:pgSz w:w="12240" w:h="15840"/>
-          <w:pgMar w:top="1134" w:right="850" w:bottom="1134" w:left="1701" w:header="720" w:footer="720" w:gutter="0"/>
-          <w:cols w:space="720"/>
-          <w:titlePg/>
-          <w:docGrid w:linePitch="381"/>
-        </w:sectPr>
-      </w:pPr>
-      <w:r>
+        <w:rPr>
+          <w:b/>
+          <w:lang w:val="en-US"/>
+        </w:rPr>
+      </w:pPr>
+      <w:r>
+        <w:rPr>
+          <w:noProof/>
+        </w:rPr>
         <w:drawing>
           <wp:inline distT="0" distB="0" distL="0" distR="0" wp14:anchorId="05D9819B" wp14:editId="234FF722">
             <wp:extent cx="6152515" cy="4195445"/>
@@ -715,7 +710,7 @@
                     <pic:cNvPicPr/>
                   </pic:nvPicPr>
                   <pic:blipFill>
-                    <a:blip r:embed="rId15"/>
+                    <a:blip r:embed="rId9"/>
                     <a:stretch>
                       <a:fillRect/>
                     </a:stretch>
@@ -738,11 +733,7 @@
     </w:p>
     <w:p>
       <w:pPr>
-        <w:pStyle w:val="a8"/>
-        <w:numPr>
-          <w:ilvl w:val="0"/>
-          <w:numId w:val="9"/>
-        </w:numPr>
+        <w:spacing w:after="160" w:line="259" w:lineRule="auto"/>
         <w:rPr>
           <w:b/>
         </w:rPr>
@@ -750,817 +741,648 @@
       <w:r>
         <w:rPr>
           <w:b/>
+          <w:lang w:val="en-US"/>
+        </w:rPr>
+        <w:t>s</w:t>
+      </w:r>
+      <w:r>
+        <w:rPr>
+          <w:b/>
+          <w:lang w:val="en-US"/>
+        </w:rPr>
+        <w:t xml:space="preserve">4 </w:t>
+      </w:r>
+      <w:r>
+        <w:rPr>
+          <w:b/>
+        </w:rPr>
+        <w:t>ВЫПОЛНЕНИЕ РАБОТЫ</w:t>
+      </w:r>
+    </w:p>
+    <w:p>
+      <w:pPr>
+        <w:rPr>
+          <w:bCs/>
+        </w:rPr>
+      </w:pPr>
+      <w:r>
+        <w:rPr>
+          <w:bCs/>
+        </w:rPr>
+        <w:t>Код программмы:</w:t>
+      </w:r>
+      <w:r>
+        <w:rPr>
+          <w:bCs/>
+        </w:rPr>
+        <w:br/>
+      </w:r>
+      <w:r>
+        <w:rPr>
+          <w:bCs/>
+        </w:rPr>
+        <w:t>#include &lt;msp430.h&gt;</w:t>
+      </w:r>
+    </w:p>
+    <w:p>
+      <w:pPr>
+        <w:rPr>
+          <w:bCs/>
+        </w:rPr>
+      </w:pPr>
+      <w:r>
+        <w:rPr>
+          <w:bCs/>
+          <w:lang w:val="en-US"/>
+        </w:rPr>
+        <w:t xml:space="preserve">#define WAIT_CYCLES </w:t>
+      </w:r>
+    </w:p>
+    <w:p>
+      <w:pPr>
+        <w:rPr>
+          <w:bCs/>
+          <w:lang w:val="en-US"/>
+        </w:rPr>
+      </w:pPr>
+      <w:r>
+        <w:rPr>
+          <w:bCs/>
+          <w:lang w:val="en-US"/>
+        </w:rPr>
+        <w:t>volatile long int i = 0;</w:t>
+      </w:r>
+    </w:p>
+    <w:p>
+      <w:pPr>
+        <w:rPr>
+          <w:bCs/>
+          <w:lang w:val="en-US"/>
+        </w:rPr>
+      </w:pPr>
+      <w:r>
+        <w:rPr>
+          <w:bCs/>
+          <w:lang w:val="en-US"/>
+        </w:rPr>
+        <w:t>volatile char bState = 0;</w:t>
+      </w:r>
+    </w:p>
+    <w:p>
+      <w:pPr>
+        <w:rPr>
+          <w:bCs/>
+          <w:lang w:val="en-US"/>
+        </w:rPr>
+      </w:pPr>
+      <w:r>
+        <w:rPr>
+          <w:bCs/>
+          <w:lang w:val="en-US"/>
+        </w:rPr>
+        <w:t>void main(void)</w:t>
+      </w:r>
+    </w:p>
+    <w:p>
+      <w:pPr>
+        <w:rPr>
+          <w:bCs/>
+          <w:lang w:val="en-US"/>
+        </w:rPr>
+      </w:pPr>
+      <w:r>
+        <w:rPr>
+          <w:bCs/>
+          <w:lang w:val="en-US"/>
+        </w:rPr>
+        <w:t>{</w:t>
+      </w:r>
+    </w:p>
+    <w:p>
+      <w:pPr>
+        <w:rPr>
+          <w:bCs/>
+          <w:lang w:val="en-US"/>
+        </w:rPr>
+      </w:pPr>
+      <w:r>
+        <w:rPr>
+          <w:bCs/>
+          <w:lang w:val="en-US"/>
+        </w:rPr>
+        <w:t xml:space="preserve">    // stop wd</w:t>
+      </w:r>
+    </w:p>
+    <w:p>
+      <w:pPr>
+        <w:rPr>
+          <w:bCs/>
+          <w:lang w:val="en-US"/>
+        </w:rPr>
+      </w:pPr>
+      <w:r>
+        <w:rPr>
+          <w:bCs/>
+          <w:lang w:val="en-US"/>
+        </w:rPr>
+        <w:t xml:space="preserve">    WDTCTL = WDTPW | WDTHOLD;</w:t>
+      </w:r>
+    </w:p>
+    <w:p>
+      <w:pPr>
+        <w:rPr>
+          <w:bCs/>
+          <w:lang w:val="en-US"/>
+        </w:rPr>
+      </w:pPr>
+      <w:r>
+        <w:rPr>
+          <w:bCs/>
+          <w:lang w:val="en-US"/>
+        </w:rPr>
+        <w:t xml:space="preserve">    // S1 input</w:t>
+      </w:r>
+    </w:p>
+    <w:p>
+      <w:pPr>
+        <w:rPr>
+          <w:bCs/>
+          <w:lang w:val="en-US"/>
+        </w:rPr>
+      </w:pPr>
+      <w:r>
+        <w:rPr>
+          <w:bCs/>
+          <w:lang w:val="en-US"/>
         </w:rPr>
         <w:lastRenderedPageBreak/>
-        <w:t>ВЫПОЛНЕНИЕ РАБОТЫ</w:t>
-      </w:r>
-    </w:p>
-    <w:p>
-      <w:pPr>
+        <w:t xml:space="preserve">    P1DIR &amp;= ~BIT7;</w:t>
+      </w:r>
+    </w:p>
+    <w:p>
+      <w:pPr>
+        <w:rPr>
+          <w:bCs/>
+          <w:lang w:val="en-US"/>
+        </w:rPr>
+      </w:pPr>
+      <w:r>
+        <w:rPr>
+          <w:bCs/>
+          <w:lang w:val="en-US"/>
+        </w:rPr>
+        <w:t xml:space="preserve">    // pull enable</w:t>
+      </w:r>
+    </w:p>
+    <w:p>
+      <w:pPr>
+        <w:rPr>
+          <w:bCs/>
+          <w:lang w:val="en-US"/>
+        </w:rPr>
+      </w:pPr>
+      <w:r>
+        <w:rPr>
+          <w:bCs/>
+          <w:lang w:val="en-US"/>
+        </w:rPr>
+        <w:t xml:space="preserve">    P1REN |= BIT7;</w:t>
+      </w:r>
+    </w:p>
+    <w:p>
+      <w:pPr>
+        <w:rPr>
+          <w:bCs/>
+          <w:lang w:val="en-US"/>
+        </w:rPr>
+      </w:pPr>
+      <w:r>
+        <w:rPr>
+          <w:bCs/>
+          <w:lang w:val="en-US"/>
+        </w:rPr>
+        <w:t xml:space="preserve">    //pull-up</w:t>
+      </w:r>
+    </w:p>
+    <w:p>
+      <w:pPr>
+        <w:rPr>
+          <w:bCs/>
+          <w:lang w:val="en-US"/>
+        </w:rPr>
+      </w:pPr>
+      <w:r>
+        <w:rPr>
+          <w:bCs/>
+          <w:lang w:val="en-US"/>
+        </w:rPr>
+        <w:t xml:space="preserve">    P1OUT |= BIT7;</w:t>
+      </w:r>
+    </w:p>
+    <w:p>
+      <w:pPr>
+        <w:rPr>
+          <w:bCs/>
+          <w:lang w:val="en-US"/>
+        </w:rPr>
+      </w:pPr>
+      <w:r>
+        <w:rPr>
+          <w:bCs/>
+          <w:lang w:val="en-US"/>
+        </w:rPr>
+        <w:t xml:space="preserve">    //led 1 on p1.0</w:t>
+      </w:r>
+    </w:p>
+    <w:p>
+      <w:pPr>
+        <w:rPr>
+          <w:bCs/>
+          <w:lang w:val="en-US"/>
+        </w:rPr>
+      </w:pPr>
+      <w:r>
+        <w:rPr>
+          <w:bCs/>
+          <w:lang w:val="en-US"/>
+        </w:rPr>
+        <w:t xml:space="preserve">    //out</w:t>
+      </w:r>
+    </w:p>
+    <w:p>
+      <w:pPr>
+        <w:rPr>
+          <w:bCs/>
+          <w:lang w:val="en-US"/>
+        </w:rPr>
+      </w:pPr>
+      <w:r>
+        <w:rPr>
+          <w:bCs/>
+          <w:lang w:val="en-US"/>
+        </w:rPr>
+        <w:t xml:space="preserve">    P1DIR |= BIT1;</w:t>
+      </w:r>
+    </w:p>
+    <w:p>
+      <w:pPr>
+        <w:rPr>
+          <w:bCs/>
+          <w:lang w:val="en-US"/>
+        </w:rPr>
+      </w:pPr>
+      <w:r>
+        <w:rPr>
+          <w:bCs/>
+          <w:lang w:val="en-US"/>
+        </w:rPr>
+        <w:t>//    //en</w:t>
+      </w:r>
+    </w:p>
+    <w:p>
+      <w:pPr>
+        <w:rPr>
+          <w:bCs/>
+          <w:lang w:val="en-US"/>
+        </w:rPr>
+      </w:pPr>
+      <w:r>
+        <w:rPr>
+          <w:bCs/>
+          <w:lang w:val="en-US"/>
+        </w:rPr>
+        <w:t>//    P1OUT |= BIT0;</w:t>
+      </w:r>
+    </w:p>
+    <w:p>
+      <w:pPr>
+        <w:rPr>
+          <w:bCs/>
+          <w:lang w:val="en-US"/>
+        </w:rPr>
+      </w:pPr>
+      <w:r>
+        <w:rPr>
+          <w:bCs/>
+          <w:lang w:val="en-US"/>
+        </w:rPr>
+        <w:t xml:space="preserve">    //off</w:t>
+      </w:r>
+    </w:p>
+    <w:p>
+      <w:pPr>
+        <w:rPr>
+          <w:bCs/>
+          <w:lang w:val="en-US"/>
+        </w:rPr>
+      </w:pPr>
+      <w:r>
+        <w:rPr>
+          <w:bCs/>
+          <w:lang w:val="en-US"/>
+        </w:rPr>
+        <w:t xml:space="preserve">      P1OUT &amp;= ~BIT1;</w:t>
+      </w:r>
+    </w:p>
+    <w:p>
+      <w:pPr>
+        <w:rPr>
+          <w:bCs/>
+          <w:lang w:val="en-US"/>
+        </w:rPr>
+      </w:pPr>
+      <w:r>
+        <w:rPr>
+          <w:bCs/>
+          <w:lang w:val="en-US"/>
+        </w:rPr>
+        <w:t xml:space="preserve">    //led 2 on 8.1</w:t>
+      </w:r>
+    </w:p>
+    <w:p>
+      <w:pPr>
+        <w:rPr>
+          <w:bCs/>
+          <w:lang w:val="en-US"/>
+        </w:rPr>
+      </w:pPr>
+      <w:r>
+        <w:rPr>
+          <w:bCs/>
+          <w:lang w:val="en-US"/>
+        </w:rPr>
+        <w:t xml:space="preserve">    //out</w:t>
+      </w:r>
+    </w:p>
+    <w:p>
+      <w:pPr>
+        <w:rPr>
+          <w:bCs/>
+          <w:lang w:val="en-US"/>
+        </w:rPr>
+      </w:pPr>
+      <w:r>
+        <w:rPr>
+          <w:bCs/>
+          <w:lang w:val="en-US"/>
+        </w:rPr>
+        <w:t xml:space="preserve">    P1DIR |=BIT5;</w:t>
+      </w:r>
+    </w:p>
+    <w:p>
+      <w:pPr>
+        <w:rPr>
+          <w:bCs/>
+          <w:lang w:val="en-US"/>
+        </w:rPr>
+      </w:pPr>
+      <w:r>
+        <w:rPr>
+          <w:bCs/>
+          <w:lang w:val="en-US"/>
+        </w:rPr>
+        <w:t>//    //en</w:t>
+      </w:r>
+    </w:p>
+    <w:p>
+      <w:pPr>
+        <w:rPr>
+          <w:bCs/>
+          <w:lang w:val="en-US"/>
+        </w:rPr>
+      </w:pPr>
+      <w:r>
+        <w:rPr>
+          <w:bCs/>
+          <w:lang w:val="en-US"/>
+        </w:rPr>
+        <w:t>//    P8OUT |=BIT1;</w:t>
+      </w:r>
+    </w:p>
+    <w:p>
+      <w:pPr>
+        <w:rPr>
+          <w:bCs/>
+          <w:lang w:val="en-US"/>
+        </w:rPr>
+      </w:pPr>
+      <w:r>
+        <w:rPr>
+          <w:bCs/>
+          <w:lang w:val="en-US"/>
+        </w:rPr>
+        <w:t xml:space="preserve">    //off</w:t>
+      </w:r>
+    </w:p>
+    <w:p>
+      <w:pPr>
+        <w:rPr>
+          <w:bCs/>
+          <w:lang w:val="en-US"/>
+        </w:rPr>
+      </w:pPr>
+      <w:r>
+        <w:rPr>
+          <w:bCs/>
+          <w:lang w:val="en-US"/>
+        </w:rPr>
+        <w:t xml:space="preserve">     P1OUT &amp;=~BIT5;</w:t>
+      </w:r>
+    </w:p>
+    <w:p>
+      <w:pPr>
+        <w:rPr>
+          <w:bCs/>
+          <w:lang w:val="en-US"/>
+        </w:rPr>
+      </w:pPr>
+      <w:r>
+        <w:rPr>
+          <w:bCs/>
+          <w:lang w:val="en-US"/>
+        </w:rPr>
+        <w:t xml:space="preserve">    while(1)</w:t>
+      </w:r>
+    </w:p>
+    <w:p>
+      <w:pPr>
+        <w:rPr>
+          <w:bCs/>
+          <w:lang w:val="en-US"/>
+        </w:rPr>
+      </w:pPr>
+      <w:r>
+        <w:rPr>
+          <w:bCs/>
+          <w:lang w:val="en-US"/>
+        </w:rPr>
+        <w:t xml:space="preserve">       {</w:t>
+      </w:r>
+    </w:p>
+    <w:p>
+      <w:pPr>
+        <w:rPr>
+          <w:bCs/>
+          <w:lang w:val="en-US"/>
+        </w:rPr>
+      </w:pPr>
+      <w:r>
+        <w:rPr>
+          <w:bCs/>
+          <w:lang w:val="en-US"/>
+        </w:rPr>
+        <w:t xml:space="preserve">           while (!(bState = !(P1IN &amp; BIT7))){</w:t>
+      </w:r>
+    </w:p>
+    <w:p>
+      <w:pPr>
+        <w:rPr>
+          <w:bCs/>
+          <w:lang w:val="en-US"/>
+        </w:rPr>
+      </w:pPr>
+      <w:r>
+        <w:rPr>
+          <w:bCs/>
+          <w:lang w:val="en-US"/>
+        </w:rPr>
+        <w:t xml:space="preserve">               P1OUT &amp;= ~BIT1;</w:t>
+      </w:r>
+    </w:p>
+    <w:p>
+      <w:pPr>
+        <w:rPr>
+          <w:bCs/>
+          <w:lang w:val="en-US"/>
+        </w:rPr>
+      </w:pPr>
+      <w:r>
+        <w:rPr>
+          <w:bCs/>
+          <w:lang w:val="en-US"/>
+        </w:rPr>
+        <w:t xml:space="preserve">               P1OUT &amp;=~BIT5;</w:t>
+      </w:r>
+    </w:p>
+    <w:p>
+      <w:pPr>
+        <w:rPr>
+          <w:bCs/>
+          <w:lang w:val="en-US"/>
+        </w:rPr>
+      </w:pPr>
+      <w:r>
+        <w:rPr>
+          <w:bCs/>
+          <w:lang w:val="en-US"/>
+        </w:rPr>
+        <w:t xml:space="preserve">           }</w:t>
+      </w:r>
+    </w:p>
+    <w:p>
+      <w:pPr>
+        <w:rPr>
+          <w:bCs/>
+          <w:lang w:val="en-US"/>
+        </w:rPr>
+      </w:pPr>
+      <w:r>
+        <w:rPr>
+          <w:bCs/>
+          <w:lang w:val="en-US"/>
+        </w:rPr>
+        <w:t xml:space="preserve">           for (i=0; i&lt;WAIT_CYCLES; i++){</w:t>
+      </w:r>
+    </w:p>
+    <w:p>
+      <w:pPr>
+        <w:rPr>
+          <w:bCs/>
+          <w:lang w:val="en-US"/>
+        </w:rPr>
+      </w:pPr>
+      <w:r>
+        <w:rPr>
+          <w:bCs/>
+          <w:lang w:val="en-US"/>
+        </w:rPr>
+        <w:t xml:space="preserve">           }</w:t>
+      </w:r>
+    </w:p>
+    <w:p>
+      <w:pPr>
+        <w:rPr>
+          <w:bCs/>
+          <w:lang w:val="en-US"/>
+        </w:rPr>
+      </w:pPr>
+      <w:r>
+        <w:rPr>
+          <w:bCs/>
+          <w:lang w:val="en-US"/>
+        </w:rPr>
+        <w:t xml:space="preserve">           P1OUT^=BIT1;</w:t>
+      </w:r>
+    </w:p>
+    <w:p>
+      <w:pPr>
+        <w:rPr>
+          <w:bCs/>
+          <w:lang w:val="en-US"/>
+        </w:rPr>
+      </w:pPr>
+      <w:r>
+        <w:rPr>
+          <w:bCs/>
+          <w:lang w:val="en-US"/>
+        </w:rPr>
+        <w:t xml:space="preserve">           for (i=0; i&lt;WAIT_CYCLES; i++);</w:t>
+      </w:r>
+    </w:p>
+    <w:p>
+      <w:pPr>
+        <w:rPr>
+          <w:bCs/>
+        </w:rPr>
+      </w:pPr>
+      <w:r>
+        <w:rPr>
+          <w:bCs/>
+          <w:lang w:val="en-US"/>
+        </w:rPr>
+        <w:t xml:space="preserve">           </w:t>
+      </w:r>
+      <w:r>
+        <w:rPr>
+          <w:bCs/>
+        </w:rPr>
+        <w:t>P1OUT^=BIT5;</w:t>
+      </w:r>
+    </w:p>
+    <w:p>
+      <w:pPr>
+        <w:rPr>
+          <w:bCs/>
+        </w:rPr>
+      </w:pPr>
+      <w:r>
+        <w:rPr>
+          <w:bCs/>
+        </w:rPr>
+        <w:t xml:space="preserve">       }</w:t>
+      </w:r>
+    </w:p>
+    <w:p>
+      <w:pPr>
+        <w:rPr>
+          <w:bCs/>
+        </w:rPr>
+      </w:pPr>
+      <w:r>
         <w:rPr>
           <w:b/>
         </w:rPr>
-      </w:pPr>
-    </w:p>
-    <w:p>
-      <w:pPr>
-        <w:rPr>
-          <w:bCs/>
-        </w:rPr>
-      </w:pPr>
-      <w:r>
-        <w:rPr>
-          <w:bCs/>
-        </w:rPr>
-        <w:t>Код программмы:</w:t>
-      </w:r>
-    </w:p>
-    <w:p>
-      <w:pPr>
-        <w:rPr>
-          <w:bCs/>
-        </w:rPr>
-      </w:pPr>
-      <w:r>
-        <w:rPr>
-          <w:bCs/>
-        </w:rPr>
-        <w:br/>
-      </w:r>
-      <w:r>
-        <w:rPr>
-          <w:bCs/>
-        </w:rPr>
-        <w:t>#include &lt;msp430.h&gt;</w:t>
-      </w:r>
-    </w:p>
-    <w:p>
-      <w:pPr>
-        <w:rPr>
-          <w:bCs/>
-        </w:rPr>
-      </w:pPr>
-      <w:r>
-        <w:rPr>
-          <w:bCs/>
-          <w:lang w:val="en-US"/>
-        </w:rPr>
-        <w:t xml:space="preserve">#define WAIT_CYCLES 100000 </w:t>
-      </w:r>
-    </w:p>
-    <w:p>
-      <w:pPr>
-        <w:rPr>
-          <w:bCs/>
-          <w:lang w:val="en-US"/>
-        </w:rPr>
-      </w:pPr>
-      <w:r>
-        <w:rPr>
-          <w:bCs/>
-          <w:lang w:val="en-US"/>
-        </w:rPr>
-        <w:t>volatile long int i = 0;</w:t>
-      </w:r>
-    </w:p>
-    <w:p>
-      <w:pPr>
-        <w:rPr>
-          <w:bCs/>
-          <w:lang w:val="en-US"/>
-        </w:rPr>
-      </w:pPr>
-      <w:r>
-        <w:rPr>
-          <w:bCs/>
-          <w:lang w:val="en-US"/>
-        </w:rPr>
-        <w:t>volatile char bState = 0;</w:t>
-      </w:r>
-    </w:p>
-    <w:p>
-      <w:pPr>
-        <w:rPr>
-          <w:bCs/>
-          <w:lang w:val="en-US"/>
-        </w:rPr>
-      </w:pPr>
-      <w:r>
-        <w:rPr>
-          <w:bCs/>
-          <w:lang w:val="en-US"/>
-        </w:rPr>
-        <w:t>void main(void)</w:t>
-      </w:r>
-    </w:p>
-    <w:p>
-      <w:pPr>
-        <w:rPr>
-          <w:bCs/>
-          <w:lang w:val="en-US"/>
-        </w:rPr>
-      </w:pPr>
-      <w:r>
-        <w:rPr>
-          <w:bCs/>
-          <w:lang w:val="en-US"/>
-        </w:rPr>
-        <w:t>{</w:t>
-      </w:r>
-    </w:p>
-    <w:p>
-      <w:pPr>
-        <w:rPr>
-          <w:bCs/>
-          <w:lang w:val="en-US"/>
-        </w:rPr>
-      </w:pPr>
-      <w:r>
-        <w:rPr>
-          <w:bCs/>
-          <w:lang w:val="en-US"/>
-        </w:rPr>
-        <w:t xml:space="preserve">    // stop wd</w:t>
-      </w:r>
-    </w:p>
-    <w:p>
-      <w:pPr>
-        <w:rPr>
-          <w:bCs/>
-          <w:lang w:val="en-US"/>
-        </w:rPr>
-      </w:pPr>
-      <w:r>
-        <w:rPr>
-          <w:bCs/>
-          <w:lang w:val="en-US"/>
-        </w:rPr>
-        <w:t xml:space="preserve">    WDTCTL = WDTPW | WDTHOLD;</w:t>
-      </w:r>
-    </w:p>
-    <w:p>
-      <w:pPr>
-        <w:rPr>
-          <w:bCs/>
-          <w:lang w:val="en-US"/>
-        </w:rPr>
-      </w:pPr>
-      <w:r>
-        <w:rPr>
-          <w:bCs/>
-          <w:lang w:val="en-US"/>
-        </w:rPr>
-        <w:t xml:space="preserve">    // S1 input</w:t>
-      </w:r>
-    </w:p>
-    <w:p>
-      <w:pPr>
-        <w:rPr>
-          <w:bCs/>
-          <w:lang w:val="en-US"/>
-        </w:rPr>
-      </w:pPr>
-      <w:r>
-        <w:rPr>
-          <w:bCs/>
-          <w:lang w:val="en-US"/>
-        </w:rPr>
-        <w:t xml:space="preserve">    P1DIR &amp;= ~BIT7;</w:t>
-      </w:r>
-    </w:p>
-    <w:p>
-      <w:pPr>
-        <w:rPr>
-          <w:bCs/>
-          <w:lang w:val="en-US"/>
-        </w:rPr>
-      </w:pPr>
-      <w:r>
-        <w:rPr>
-          <w:bCs/>
-          <w:lang w:val="en-US"/>
-        </w:rPr>
-        <w:t xml:space="preserve">    // pull enable</w:t>
-      </w:r>
-    </w:p>
-    <w:p>
-      <w:pPr>
-        <w:rPr>
-          <w:bCs/>
-        </w:rPr>
-      </w:pPr>
-      <w:r>
-        <w:rPr>
-          <w:bCs/>
-          <w:lang w:val="en-US"/>
-        </w:rPr>
-        <w:t xml:space="preserve">    </w:t>
-      </w:r>
-      <w:r>
-        <w:rPr>
-          <w:bCs/>
-        </w:rPr>
-        <w:t>P1REN |= BIT7;</w:t>
-      </w:r>
-    </w:p>
-    <w:p>
-      <w:pPr>
-        <w:rPr>
-          <w:bCs/>
-        </w:rPr>
-      </w:pPr>
-      <w:r>
-        <w:rPr>
-          <w:bCs/>
-        </w:rPr>
-        <w:t xml:space="preserve">    //pull-up</w:t>
-      </w:r>
-    </w:p>
-    <w:p>
-      <w:pPr>
-        <w:rPr>
-          <w:bCs/>
-          <w:lang w:val="en-US"/>
-        </w:rPr>
-      </w:pPr>
-      <w:r>
-        <w:rPr>
-          <w:bCs/>
-        </w:rPr>
-        <w:t xml:space="preserve">    </w:t>
-      </w:r>
-      <w:r>
-        <w:rPr>
-          <w:bCs/>
-          <w:lang w:val="en-US"/>
-        </w:rPr>
-        <w:t>P1OUT |= BIT7;</w:t>
-      </w:r>
-    </w:p>
-    <w:p>
-      <w:pPr>
-        <w:rPr>
-          <w:bCs/>
-          <w:lang w:val="en-US"/>
-        </w:rPr>
-      </w:pPr>
-      <w:r>
-        <w:rPr>
-          <w:bCs/>
-          <w:lang w:val="en-US"/>
-        </w:rPr>
-        <w:t xml:space="preserve">    //led 1 on p1.0</w:t>
-      </w:r>
-    </w:p>
-    <w:p>
-      <w:pPr>
-        <w:rPr>
-          <w:bCs/>
-          <w:lang w:val="en-US"/>
-        </w:rPr>
-      </w:pPr>
-      <w:r>
-        <w:rPr>
-          <w:bCs/>
-          <w:lang w:val="en-US"/>
-        </w:rPr>
-        <w:t xml:space="preserve">    //out</w:t>
-      </w:r>
-    </w:p>
-    <w:p>
-      <w:pPr>
-        <w:rPr>
-          <w:bCs/>
-          <w:lang w:val="en-US"/>
-        </w:rPr>
-      </w:pPr>
-      <w:r>
-        <w:rPr>
-          <w:bCs/>
-          <w:lang w:val="en-US"/>
-        </w:rPr>
-        <w:t xml:space="preserve">    P1DIR |= BIT0;</w:t>
-      </w:r>
-    </w:p>
-    <w:p>
-      <w:pPr>
-        <w:rPr>
-          <w:bCs/>
-          <w:lang w:val="en-US"/>
-        </w:rPr>
-      </w:pPr>
-      <w:r>
-        <w:rPr>
-          <w:bCs/>
-          <w:lang w:val="en-US"/>
-        </w:rPr>
-        <w:t xml:space="preserve">    //en</w:t>
-      </w:r>
-    </w:p>
-    <w:p>
-      <w:pPr>
-        <w:rPr>
-          <w:bCs/>
-          <w:lang w:val="en-US"/>
-        </w:rPr>
-      </w:pPr>
-      <w:r>
-        <w:rPr>
-          <w:bCs/>
-          <w:lang w:val="en-US"/>
-        </w:rPr>
-        <w:t xml:space="preserve">    P1OUT |= BIT0;</w:t>
-      </w:r>
-    </w:p>
-    <w:p>
-      <w:pPr>
-        <w:rPr>
-          <w:bCs/>
-          <w:lang w:val="en-US"/>
-        </w:rPr>
-      </w:pPr>
-      <w:r>
-        <w:rPr>
-          <w:bCs/>
-          <w:lang w:val="en-US"/>
-        </w:rPr>
-        <w:t xml:space="preserve">    //led 2 on 8.1</w:t>
-      </w:r>
-    </w:p>
-    <w:p>
-      <w:pPr>
-        <w:rPr>
-          <w:bCs/>
-          <w:lang w:val="en-US"/>
-        </w:rPr>
-      </w:pPr>
-      <w:r>
-        <w:rPr>
-          <w:bCs/>
-          <w:lang w:val="en-US"/>
-        </w:rPr>
-        <w:t xml:space="preserve">    //out</w:t>
-      </w:r>
-    </w:p>
-    <w:p>
-      <w:pPr>
-        <w:rPr>
-          <w:bCs/>
-          <w:lang w:val="en-US"/>
-        </w:rPr>
-      </w:pPr>
-      <w:r>
-        <w:rPr>
-          <w:bCs/>
-          <w:lang w:val="en-US"/>
-        </w:rPr>
-        <w:t xml:space="preserve">    P8DIR |=BIT1;</w:t>
-      </w:r>
-    </w:p>
-    <w:p>
-      <w:pPr>
-        <w:rPr>
-          <w:bCs/>
-          <w:lang w:val="en-US"/>
-        </w:rPr>
-      </w:pPr>
-      <w:r>
-        <w:rPr>
-          <w:bCs/>
-          <w:lang w:val="en-US"/>
-        </w:rPr>
-        <w:t xml:space="preserve">    //en</w:t>
-      </w:r>
-    </w:p>
-    <w:p>
-      <w:pPr>
-        <w:rPr>
-          <w:bCs/>
-          <w:lang w:val="en-US"/>
-        </w:rPr>
-      </w:pPr>
-      <w:r>
-        <w:rPr>
-          <w:bCs/>
-          <w:lang w:val="en-US"/>
-        </w:rPr>
-        <w:t xml:space="preserve">    P8OUT |=BIT1;</w:t>
-      </w:r>
-    </w:p>
-    <w:p>
-      <w:pPr>
-        <w:rPr>
-          <w:bCs/>
-          <w:lang w:val="en-US"/>
-        </w:rPr>
-      </w:pPr>
-      <w:r>
-        <w:rPr>
-          <w:bCs/>
-          <w:lang w:val="en-US"/>
-        </w:rPr>
-        <w:t xml:space="preserve">    while(1)</w:t>
-      </w:r>
-    </w:p>
-    <w:p>
-      <w:pPr>
-        <w:rPr>
-          <w:bCs/>
-          <w:lang w:val="en-US"/>
-        </w:rPr>
-      </w:pPr>
-      <w:r>
-        <w:rPr>
-          <w:bCs/>
-          <w:lang w:val="en-US"/>
-        </w:rPr>
-        <w:t xml:space="preserve">    {</w:t>
-      </w:r>
-    </w:p>
-    <w:p>
-      <w:pPr>
-        <w:rPr>
-          <w:bCs/>
-          <w:lang w:val="en-US"/>
-        </w:rPr>
-      </w:pPr>
-      <w:r>
-        <w:rPr>
-          <w:bCs/>
-          <w:lang w:val="en-US"/>
-        </w:rPr>
-        <w:t xml:space="preserve">        //bState = !(P1IN &amp; BIT7);</w:t>
-      </w:r>
-    </w:p>
-    <w:p>
-      <w:pPr>
-        <w:rPr>
-          <w:bCs/>
-          <w:lang w:val="en-US"/>
-        </w:rPr>
-      </w:pPr>
-      <w:r>
-        <w:rPr>
-          <w:bCs/>
-          <w:lang w:val="en-US"/>
-        </w:rPr>
-        <w:t xml:space="preserve">        for (i=0; i&lt;WAIT_CYCLES; i++){</w:t>
-      </w:r>
-    </w:p>
-    <w:p>
-      <w:pPr>
-        <w:rPr>
-          <w:bCs/>
-          <w:lang w:val="en-US"/>
-        </w:rPr>
-      </w:pPr>
-      <w:r>
-        <w:rPr>
-          <w:bCs/>
-          <w:lang w:val="en-US"/>
-        </w:rPr>
-        <w:t xml:space="preserve">            bState = !(P1IN &amp; BIT7);</w:t>
-      </w:r>
-    </w:p>
-    <w:p>
-      <w:pPr>
-        <w:rPr>
-          <w:bCs/>
-          <w:lang w:val="en-US"/>
-        </w:rPr>
-      </w:pPr>
-      <w:r>
-        <w:rPr>
-          <w:bCs/>
-          <w:lang w:val="en-US"/>
-        </w:rPr>
-        <w:t xml:space="preserve">            if (!bState){</w:t>
-      </w:r>
-    </w:p>
-    <w:p>
-      <w:pPr>
-        <w:rPr>
-          <w:bCs/>
-          <w:lang w:val="en-US"/>
-        </w:rPr>
-      </w:pPr>
-      <w:r>
-        <w:rPr>
-          <w:bCs/>
-          <w:lang w:val="en-US"/>
-        </w:rPr>
-        <w:t xml:space="preserve">                P1OUT&amp;=~BIT0;</w:t>
-      </w:r>
-    </w:p>
-    <w:p>
-      <w:pPr>
-        <w:rPr>
-          <w:bCs/>
-          <w:lang w:val="en-US"/>
-        </w:rPr>
-      </w:pPr>
-      <w:r>
-        <w:rPr>
-          <w:bCs/>
-          <w:lang w:val="en-US"/>
-        </w:rPr>
-        <w:t xml:space="preserve">                P8OUT&amp;=~BIT1;</w:t>
-      </w:r>
-    </w:p>
-    <w:p>
-      <w:pPr>
-        <w:rPr>
-          <w:bCs/>
-          <w:lang w:val="en-US"/>
-        </w:rPr>
-      </w:pPr>
-      <w:r>
-        <w:rPr>
-          <w:bCs/>
-          <w:lang w:val="en-US"/>
-        </w:rPr>
-        <w:t xml:space="preserve">            }</w:t>
-      </w:r>
-    </w:p>
-    <w:p>
-      <w:pPr>
-        <w:rPr>
-          <w:bCs/>
-          <w:lang w:val="en-US"/>
-        </w:rPr>
-      </w:pPr>
-      <w:r>
-        <w:rPr>
-          <w:bCs/>
-          <w:lang w:val="en-US"/>
-        </w:rPr>
-        <w:t xml:space="preserve">            else {</w:t>
-      </w:r>
-    </w:p>
-    <w:p>
-      <w:pPr>
-        <w:rPr>
-          <w:bCs/>
-          <w:lang w:val="en-US"/>
-        </w:rPr>
-      </w:pPr>
-      <w:r>
-        <w:rPr>
-          <w:bCs/>
-          <w:lang w:val="en-US"/>
-        </w:rPr>
-        <w:t xml:space="preserve">                P1OUT|=BIT0;</w:t>
-      </w:r>
-    </w:p>
-    <w:p>
-      <w:pPr>
-        <w:rPr>
-          <w:bCs/>
-          <w:lang w:val="en-US"/>
-        </w:rPr>
-      </w:pPr>
-      <w:r>
-        <w:rPr>
-          <w:bCs/>
-          <w:lang w:val="en-US"/>
-        </w:rPr>
-        <w:t xml:space="preserve">            }</w:t>
-      </w:r>
-    </w:p>
-    <w:p>
-      <w:pPr>
-        <w:rPr>
-          <w:bCs/>
-          <w:lang w:val="en-US"/>
-        </w:rPr>
-      </w:pPr>
-      <w:r>
-        <w:rPr>
-          <w:bCs/>
-          <w:lang w:val="en-US"/>
-        </w:rPr>
-        <w:t xml:space="preserve">            ;</w:t>
-      </w:r>
-    </w:p>
-    <w:p>
-      <w:pPr>
-        <w:rPr>
-          <w:bCs/>
-          <w:lang w:val="en-US"/>
-        </w:rPr>
-      </w:pPr>
-      <w:r>
-        <w:rPr>
-          <w:bCs/>
-          <w:lang w:val="en-US"/>
-        </w:rPr>
-        <w:t xml:space="preserve">        }</w:t>
-      </w:r>
-    </w:p>
-    <w:p>
-      <w:pPr>
-        <w:rPr>
-          <w:bCs/>
-          <w:lang w:val="en-US"/>
-        </w:rPr>
-      </w:pPr>
-      <w:r>
-        <w:rPr>
-          <w:bCs/>
-          <w:lang w:val="en-US"/>
-        </w:rPr>
-        <w:lastRenderedPageBreak/>
-        <w:t xml:space="preserve">        P1OUT^=BIT0;</w:t>
-      </w:r>
-    </w:p>
-    <w:p>
-      <w:pPr>
-        <w:rPr>
-          <w:bCs/>
-          <w:lang w:val="en-US"/>
-        </w:rPr>
-      </w:pPr>
-      <w:r>
-        <w:rPr>
-          <w:bCs/>
-          <w:lang w:val="en-US"/>
-        </w:rPr>
-        <w:t xml:space="preserve">        for (i=0; i&lt;WAIT_CYCLES; i++){</w:t>
-      </w:r>
-    </w:p>
-    <w:p>
-      <w:pPr>
-        <w:rPr>
-          <w:bCs/>
-          <w:lang w:val="en-US"/>
-        </w:rPr>
-      </w:pPr>
-      <w:r>
-        <w:rPr>
-          <w:bCs/>
-          <w:lang w:val="en-US"/>
-        </w:rPr>
-        <w:t xml:space="preserve">            bState = !(P1IN &amp; BIT7);</w:t>
-      </w:r>
-    </w:p>
-    <w:p>
-      <w:pPr>
-        <w:rPr>
-          <w:bCs/>
-          <w:lang w:val="en-US"/>
-        </w:rPr>
-      </w:pPr>
-      <w:r>
-        <w:rPr>
-          <w:bCs/>
-          <w:lang w:val="en-US"/>
-        </w:rPr>
-        <w:t xml:space="preserve">            if (!bState){</w:t>
-      </w:r>
-    </w:p>
-    <w:p>
-      <w:pPr>
-        <w:rPr>
-          <w:bCs/>
-          <w:lang w:val="en-US"/>
-        </w:rPr>
-      </w:pPr>
-      <w:r>
-        <w:rPr>
-          <w:bCs/>
-          <w:lang w:val="en-US"/>
-        </w:rPr>
-        <w:t xml:space="preserve">                            P1OUT&amp;=~BIT0;</w:t>
-      </w:r>
-    </w:p>
-    <w:p>
-      <w:pPr>
-        <w:rPr>
-          <w:bCs/>
-          <w:lang w:val="en-US"/>
-        </w:rPr>
-      </w:pPr>
-      <w:r>
-        <w:rPr>
-          <w:bCs/>
-          <w:lang w:val="en-US"/>
-        </w:rPr>
-        <w:t xml:space="preserve">                            P8OUT&amp;=~BIT1;</w:t>
-      </w:r>
-    </w:p>
-    <w:p>
-      <w:pPr>
-        <w:rPr>
-          <w:bCs/>
-          <w:lang w:val="en-US"/>
-        </w:rPr>
-      </w:pPr>
-      <w:r>
-        <w:rPr>
-          <w:bCs/>
-          <w:lang w:val="en-US"/>
-        </w:rPr>
-        <w:t xml:space="preserve">                        }</w:t>
-      </w:r>
-    </w:p>
-    <w:p>
-      <w:pPr>
-        <w:rPr>
-          <w:bCs/>
-          <w:lang w:val="en-US"/>
-        </w:rPr>
-      </w:pPr>
-      <w:r>
-        <w:rPr>
-          <w:bCs/>
-          <w:lang w:val="en-US"/>
-        </w:rPr>
-        <w:t xml:space="preserve">            else {</w:t>
-      </w:r>
-    </w:p>
-    <w:p>
-      <w:pPr>
-        <w:rPr>
-          <w:bCs/>
-        </w:rPr>
-      </w:pPr>
-      <w:r>
-        <w:rPr>
-          <w:bCs/>
-          <w:lang w:val="en-US"/>
-        </w:rPr>
-        <w:t xml:space="preserve">                </w:t>
-      </w:r>
-      <w:r>
-        <w:rPr>
-          <w:bCs/>
-        </w:rPr>
-        <w:t>P8OUT|=BIT1;</w:t>
-      </w:r>
-    </w:p>
-    <w:p>
-      <w:pPr>
-        <w:rPr>
-          <w:bCs/>
-        </w:rPr>
-      </w:pPr>
-      <w:r>
-        <w:rPr>
-          <w:bCs/>
-        </w:rPr>
-        <w:t xml:space="preserve">            }</w:t>
-      </w:r>
-    </w:p>
-    <w:p>
-      <w:pPr>
-        <w:rPr>
-          <w:bCs/>
-        </w:rPr>
-      </w:pPr>
-      <w:r>
-        <w:rPr>
-          <w:bCs/>
-        </w:rPr>
-        <w:t xml:space="preserve">        }</w:t>
-      </w:r>
-    </w:p>
-    <w:p>
-      <w:pPr>
-        <w:rPr>
-          <w:bCs/>
-        </w:rPr>
-      </w:pPr>
-      <w:r>
-        <w:rPr>
-          <w:bCs/>
-        </w:rPr>
-        <w:t xml:space="preserve">        P8OUT^=BIT1;</w:t>
-      </w:r>
-    </w:p>
-    <w:p>
-      <w:pPr>
-        <w:rPr>
-          <w:bCs/>
-        </w:rPr>
-      </w:pPr>
-      <w:r>
-        <w:rPr>
-          <w:bCs/>
-        </w:rPr>
-        <w:t xml:space="preserve">    }</w:t>
-      </w:r>
-    </w:p>
-    <w:p>
-      <w:pPr>
-        <w:rPr>
-          <w:bCs/>
-        </w:rPr>
-      </w:pPr>
-      <w:r>
-        <w:rPr>
-          <w:bCs/>
-        </w:rPr>
-        <w:t>}</w:t>
+        <w:t>ВЫВОД</w:t>
       </w:r>
     </w:p>
     <w:p>
@@ -1572,41 +1394,13 @@
     </w:p>
     <w:p>
       <w:pPr>
-        <w:pStyle w:val="a8"/>
-        <w:numPr>
-          <w:ilvl w:val="0"/>
-          <w:numId w:val="9"/>
-        </w:numPr>
-        <w:rPr>
-          <w:b/>
-        </w:rPr>
-      </w:pPr>
-      <w:r>
-        <w:rPr>
-          <w:b/>
-        </w:rPr>
-        <w:t>ВЫВОД</w:t>
-      </w:r>
-    </w:p>
-    <w:p>
-      <w:pPr>
-        <w:rPr>
-          <w:b/>
-        </w:rPr>
-      </w:pPr>
-    </w:p>
-    <w:p>
-      <w:pPr>
         <w:ind w:firstLine="709"/>
         <w:rPr>
           <w:lang w:val="en-US"/>
         </w:rPr>
       </w:pPr>
       <w:r>
-        <w:t xml:space="preserve">В ходе выполнения лабораторной работы </w:t>
-      </w:r>
-      <w:r>
-        <w:t xml:space="preserve">было проведено знакомство со </w:t>
+        <w:t xml:space="preserve">В ходе выполнения лабораторной работы было проведено знакомство со </w:t>
       </w:r>
       <w:r>
         <w:t>средой разработки Code Composer Studio</w:t>
@@ -1636,6 +1430,12 @@
     </w:p>
     <w:p/>
     <w:sectPr>
+      <w:headerReference w:type="even" r:id="rId10"/>
+      <w:headerReference w:type="default" r:id="rId11"/>
+      <w:footerReference w:type="even" r:id="rId12"/>
+      <w:footerReference w:type="default" r:id="rId13"/>
+      <w:headerReference w:type="first" r:id="rId14"/>
+      <w:footerReference w:type="first" r:id="rId15"/>
       <w:pgSz w:w="12240" w:h="15840"/>
       <w:pgMar w:top="1134" w:right="850" w:bottom="1134" w:left="1701" w:header="720" w:footer="720" w:gutter="0"/>
       <w:cols w:space="720"/>
@@ -3438,6 +3238,7 @@
   <w:style w:type="character" w:default="1" w:styleId="a0">
     <w:name w:val="Default Paragraph Font"/>
     <w:uiPriority w:val="1"/>
+    <w:semiHidden/>
     <w:unhideWhenUsed/>
   </w:style>
   <w:style w:type="table" w:default="1" w:styleId="a1">

</xml_diff>